<commit_message>
working in pause button
</commit_message>
<xml_diff>
--- a/TrabalhoIOS.docx
+++ b/TrabalhoIOS.docx
@@ -423,7 +423,7 @@
           <w:szCs w:val="34"/>
           <w:rtl w:val="0"/>
         </w:rPr>
-        <w:t xml:space="preserve">Professor: José Paulo</w:t>
+        <w:t xml:space="preserve">Professor: José Paulo Viana</w:t>
       </w:r>
     </w:p>
     <w:p>
@@ -470,18 +470,6 @@
           <w:rtl w:val="0"/>
         </w:rPr>
         <w:t xml:space="preserve">Trabalho sobre o sistema operacional IOS, para a matéria Arquitetura de Computadores e Sistemas Operacionais.</w:t>
-      </w:r>
-    </w:p>
-    <w:p>
-      <w:pPr>
-        <w:rPr>
-          <w:b w:val="1"/>
-        </w:rPr>
-      </w:pPr>
-      <w:r>
-        <w:rPr>
-          <w:rtl w:val="0"/>
-        </w:rPr>
       </w:r>
     </w:p>
     <w:p>
@@ -550,7 +538,7 @@
         <w:rPr>
           <w:rtl w:val="0"/>
         </w:rPr>
-        <w:t xml:space="preserve">O iOS é um sistema operacional desenvolvido pela Apple especificamente para dispositivos touchscreen, como o iPhone, iPod Touch e iPad, e é conhecido por sua interface intuitiva e design minimalista. A primeira versão do iOS foi lançada em 2007, com o objetivo de dar praticidade às operações básicas dos smartphones da Apple e ser um sistema mais funcional em relação ao Android, seu principal concorrente. Desde então, o sistema já passou por diversas mudanças, sendo a versão mais recente o iOS 15.</w:t>
+        <w:t xml:space="preserve">O iOS é um sistema operacional desenvolvido pela Apple especificamente para dispositivos touchscreen, como o iPhone, iPod Touch e iPad, e é conhecido por sua interface intuitiva e design minimalista. A primeira versão do iOS foi lançada em 2007, com o objetivo de dar praticidade às operações básicas dos smartphones da Apple e ser um sistema mais funcional em relação ao Android, seu principal concorrente. Desde então, o sistema já passou por diversas mudanças, sendo a versão mais recente o iOS 17.</w:t>
       </w:r>
     </w:p>
     <w:p>
@@ -829,112 +817,133 @@
         <w:rPr>
           <w:rtl w:val="0"/>
         </w:rPr>
-        <w:t xml:space="preserve">iOS 2: Lançado em 2008, trouxe a App Store, que permitiu aos usuários baixarem aplicativos de terceiros para seus dispositivos.</w:t>
-      </w:r>
-    </w:p>
-    <w:p>
-      <w:pPr>
-        <w:rPr/>
-      </w:pPr>
-      <w:r>
-        <w:rPr>
-          <w:rtl w:val="0"/>
-        </w:rPr>
-      </w:r>
-    </w:p>
-    <w:p>
-      <w:pPr>
-        <w:rPr/>
-      </w:pPr>
-      <w:r>
-        <w:rPr>
-          <w:rtl w:val="0"/>
-        </w:rPr>
-        <w:t xml:space="preserve">iOS 4: Lançado em 2010, trouxe a multitarefa, que permitiu aos usuários executarem mais de um aplicativo ao mesmo tempo.</w:t>
-      </w:r>
-    </w:p>
-    <w:p>
-      <w:pPr>
-        <w:rPr/>
-      </w:pPr>
-      <w:r>
-        <w:rPr>
-          <w:rtl w:val="0"/>
-        </w:rPr>
-      </w:r>
-    </w:p>
-    <w:p>
-      <w:pPr>
-        <w:rPr/>
-      </w:pPr>
-      <w:r>
-        <w:rPr>
-          <w:rtl w:val="0"/>
-        </w:rPr>
-        <w:t xml:space="preserve">iOS 7: Lançado em 2013, trouxe uma grande reformulação visual, com um design mais plano e minimalista.</w:t>
-      </w:r>
-    </w:p>
-    <w:p>
-      <w:pPr>
-        <w:rPr/>
-      </w:pPr>
-      <w:r>
-        <w:rPr>
-          <w:rtl w:val="0"/>
-        </w:rPr>
-      </w:r>
-    </w:p>
-    <w:p>
-      <w:pPr>
-        <w:rPr/>
-      </w:pPr>
-      <w:r>
-        <w:rPr>
-          <w:rtl w:val="0"/>
-        </w:rPr>
-        <w:t xml:space="preserve">iOS 9: Lançado em 2015, trouxe melhorias na Siri, que passou a ser capaz de reconhecer comandos de voz mais complexos, além de melhorias na bateria e no desempenho do sistema.</w:t>
-      </w:r>
-    </w:p>
-    <w:p>
-      <w:pPr>
-        <w:rPr/>
-      </w:pPr>
-      <w:r>
-        <w:rPr>
-          <w:rtl w:val="0"/>
-        </w:rPr>
-      </w:r>
-    </w:p>
-    <w:p>
-      <w:pPr>
-        <w:rPr/>
-      </w:pPr>
-      <w:r>
-        <w:rPr>
-          <w:rtl w:val="0"/>
-        </w:rPr>
-        <w:t xml:space="preserve">iOS 11: Lançado em 2017, trouxe melhorias na Siri, no Apple Pay e no modo Não Perturbe, além de uma reformulação no Centro de Controle.</w:t>
-      </w:r>
-    </w:p>
-    <w:p>
-      <w:pPr>
-        <w:rPr/>
-      </w:pPr>
-      <w:r>
-        <w:rPr>
-          <w:rtl w:val="0"/>
-        </w:rPr>
-      </w:r>
-    </w:p>
-    <w:p>
-      <w:pPr>
-        <w:rPr/>
-      </w:pPr>
-      <w:r>
-        <w:rPr>
-          <w:rtl w:val="0"/>
-        </w:rPr>
-        <w:t xml:space="preserve">iOS 15: Lançado em 2021, trouxe melhorias na privacidade, com a possibilidade de ocultar o endereço de e-mail, além de melhorias no FaceTime e na Siri</w:t>
+        <w:t xml:space="preserve">iOS 2: Lançado em 2008, trouxe a App Store, que permitiu aos usuários baixarem aplicativos de terceiros para seus dispositivos. O IOS 2 foi lançado para iPhone 3G, iPod Touch (1° e 2° geração).</w:t>
+      </w:r>
+    </w:p>
+    <w:p>
+      <w:pPr>
+        <w:rPr/>
+      </w:pPr>
+      <w:r>
+        <w:rPr>
+          <w:rtl w:val="0"/>
+        </w:rPr>
+      </w:r>
+    </w:p>
+    <w:p>
+      <w:pPr>
+        <w:rPr/>
+      </w:pPr>
+      <w:r>
+        <w:rPr>
+          <w:rtl w:val="0"/>
+        </w:rPr>
+        <w:t xml:space="preserve">iOS 4: Lançado em 2010, trouxe a multitarefa, que permitiu aos usuários executarem mais de um aplicativo ao mesmo tempo. O IOS 4 foi lançado para iPhone 3GS, iPhone 4, iPad (1° geração) e iPad Touch (3° e 4° geração).</w:t>
+      </w:r>
+    </w:p>
+    <w:p>
+      <w:pPr>
+        <w:rPr/>
+      </w:pPr>
+      <w:r>
+        <w:rPr>
+          <w:rtl w:val="0"/>
+        </w:rPr>
+      </w:r>
+    </w:p>
+    <w:p>
+      <w:pPr>
+        <w:rPr/>
+      </w:pPr>
+      <w:r>
+        <w:rPr>
+          <w:rtl w:val="0"/>
+        </w:rPr>
+        <w:t xml:space="preserve">iOS 7: Lançado em 2013, trouxe uma grande reformulação visual, com um design mais plano e minimalista. O IOS 7 foi lançado para iPhone 5S,iPad Mini 2, entre outros.</w:t>
+      </w:r>
+    </w:p>
+    <w:p>
+      <w:pPr>
+        <w:rPr/>
+      </w:pPr>
+      <w:r>
+        <w:rPr>
+          <w:rtl w:val="0"/>
+        </w:rPr>
+      </w:r>
+    </w:p>
+    <w:p>
+      <w:pPr>
+        <w:rPr/>
+      </w:pPr>
+      <w:r>
+        <w:rPr>
+          <w:rtl w:val="0"/>
+        </w:rPr>
+        <w:t xml:space="preserve">iOS 9: Lançado em 2015, trouxe melhorias na Siri, que passou a ser capaz de reconhecer comandos de voz mais complexos, além de melhorias na bateria e no desempenho do sistema. O IOS 9 foi lançado para iPhone 6S, iPhone 6S Plus, iPad Mini, entre outros.</w:t>
+      </w:r>
+    </w:p>
+    <w:p>
+      <w:pPr>
+        <w:rPr/>
+      </w:pPr>
+      <w:r>
+        <w:rPr>
+          <w:rtl w:val="0"/>
+        </w:rPr>
+      </w:r>
+    </w:p>
+    <w:p>
+      <w:pPr>
+        <w:rPr/>
+      </w:pPr>
+      <w:r>
+        <w:rPr>
+          <w:rtl w:val="0"/>
+        </w:rPr>
+        <w:t xml:space="preserve">iOS 11: Lançado em 2017, trouxe melhorias na Siri, no Apple Pay e no modo Não Perturbe, além de uma reformulação no Centro de Controle. O IOS 11 foi lançado para iPhone X, iPhone 8 Plus e iPhone 8.</w:t>
+      </w:r>
+    </w:p>
+    <w:p>
+      <w:pPr>
+        <w:rPr/>
+      </w:pPr>
+      <w:r>
+        <w:rPr>
+          <w:rtl w:val="0"/>
+        </w:rPr>
+      </w:r>
+    </w:p>
+    <w:p>
+      <w:pPr>
+        <w:rPr/>
+      </w:pPr>
+      <w:r>
+        <w:rPr>
+          <w:rtl w:val="0"/>
+        </w:rPr>
+        <w:t xml:space="preserve">iOS 15: Lançado em 2021, trouxe melhorias na privacidade, com a possibilidade de ocultar o endereço de e-mail, além de melhorias no FaceTime e na Siri.</w:t>
+      </w:r>
+    </w:p>
+    <w:p>
+      <w:pPr>
+        <w:rPr/>
+      </w:pPr>
+      <w:r>
+        <w:rPr>
+          <w:rtl w:val="0"/>
+        </w:rPr>
+      </w:r>
+    </w:p>
+    <w:p>
+      <w:pPr>
+        <w:rPr/>
+      </w:pPr>
+      <w:r>
+        <w:rPr>
+          <w:rtl w:val="0"/>
+        </w:rPr>
+        <w:t xml:space="preserve">iOS 17:O iOS 17 é a versão mais recente do sistema operacional da Apple. Ele foi lançado em setembro de 2023 e traz uma série de novos recursos e melhorias, incluindo recursos de privacidade aprimorados e novas experiências em relação ao modo “Tela dividida”, podendo dividir a tela em até quatro partes.</w:t>
       </w:r>
     </w:p>
     <w:p>
@@ -988,7 +997,27 @@
         <w:rPr>
           <w:rtl w:val="0"/>
         </w:rPr>
-        <w:t xml:space="preserve">Em resumo, o iOS é um sistema operacional desenvolvido pela Apple para dispositivos touchscreen, como o iPhone, iPod Touch e iPad. Ele é conhecido por sua interface intuitiva, design minimalista e facilidade de uso. O sistema já passou por diversas mudanças desde sua primeira versão em 2007, sendo a versão mais recente o iOS 15. O iOS funciona de forma integrada com outros sistemas da marca, como o macOS, do Mac, e o tvOS, da Apple TV, e é otimizado para o hardware da Apple, o que garante uma comunicação entre hardware e software muito eficiente.</w:t>
+        <w:t xml:space="preserve">Em resumo, o iOS é um sistema operacional desenvolvido pela Apple para dispositivos touchscreen, como o iPhone, iPod Touch e iPad. Ele é conhecido por sua interface intuitiva, design minimalista e facilidade de uso. O sistema já passou por diversas mudanças desde sua primeira versão em 2007, sendo a versão mais recente o iOS 17. O iOS funciona de forma integrada com outros sistemas da marca, como o macOS, do Mac, e o tvOS, da Apple TV, e é otimizado para o hardware da Apple, o que garante uma comunicação entre hardware e software muito eficiente.</w:t>
+      </w:r>
+    </w:p>
+    <w:p>
+      <w:pPr>
+        <w:rPr/>
+      </w:pPr>
+      <w:r>
+        <w:rPr>
+          <w:rtl w:val="0"/>
+        </w:rPr>
+      </w:r>
+    </w:p>
+    <w:p>
+      <w:pPr>
+        <w:rPr/>
+      </w:pPr>
+      <w:r>
+        <w:rPr>
+          <w:rtl w:val="0"/>
+        </w:rPr>
       </w:r>
     </w:p>
     <w:p>
@@ -1108,6 +1137,91 @@
             <w:rtl w:val="0"/>
           </w:rPr>
           <w:t xml:space="preserve">https://www.cnnbrasil.com.br/tecnologia/ha-15-anos-steve-jobs-apresentava-iphone-e-promovia-revolucao-tecnologica/</w:t>
+        </w:r>
+      </w:hyperlink>
+      <w:r>
+        <w:rPr>
+          <w:rtl w:val="0"/>
+        </w:rPr>
+      </w:r>
+    </w:p>
+    <w:p>
+      <w:pPr>
+        <w:ind w:left="0" w:firstLine="0"/>
+        <w:rPr/>
+      </w:pPr>
+      <w:hyperlink r:id="rId9">
+        <w:r>
+          <w:rPr>
+            <w:color w:val="1155cc"/>
+            <w:u w:val="single"/>
+            <w:rtl w:val="0"/>
+          </w:rPr>
+          <w:t xml:space="preserve">https://www.maiscelular.com.br/sistemas/ios/9-0/</w:t>
+        </w:r>
+      </w:hyperlink>
+      <w:r>
+        <w:rPr>
+          <w:rtl w:val="0"/>
+        </w:rPr>
+      </w:r>
+    </w:p>
+    <w:p>
+      <w:pPr>
+        <w:ind w:left="0" w:firstLine="0"/>
+        <w:rPr/>
+      </w:pPr>
+      <w:r>
+        <w:rPr>
+          <w:rtl w:val="0"/>
+        </w:rPr>
+      </w:r>
+    </w:p>
+    <w:p>
+      <w:pPr>
+        <w:ind w:left="0" w:firstLine="0"/>
+        <w:rPr/>
+      </w:pPr>
+      <w:hyperlink r:id="rId10">
+        <w:r>
+          <w:rPr>
+            <w:color w:val="1155cc"/>
+            <w:u w:val="single"/>
+            <w:rtl w:val="0"/>
+          </w:rPr>
+          <w:t xml:space="preserve">https://rankmyapp.com/pt-br/conheca-as-principais-versoes-do-ios-os-recursos-e-as-inovacoes/</w:t>
+        </w:r>
+      </w:hyperlink>
+      <w:r>
+        <w:rPr>
+          <w:rtl w:val="0"/>
+        </w:rPr>
+      </w:r>
+    </w:p>
+    <w:p>
+      <w:pPr>
+        <w:ind w:left="0" w:firstLine="0"/>
+        <w:rPr/>
+      </w:pPr>
+      <w:r>
+        <w:rPr>
+          <w:rtl w:val="0"/>
+        </w:rPr>
+      </w:r>
+    </w:p>
+    <w:p>
+      <w:pPr>
+        <w:ind w:left="0" w:firstLine="0"/>
+        <w:rPr/>
+      </w:pPr>
+      <w:hyperlink r:id="rId11">
+        <w:r>
+          <w:rPr>
+            <w:color w:val="1155cc"/>
+            <w:u w:val="single"/>
+            <w:rtl w:val="0"/>
+          </w:rPr>
+          <w:t xml:space="preserve">https://pt.wikipedia.org/wiki/IOS</w:t>
         </w:r>
       </w:hyperlink>
       <w:r>

</xml_diff>